<commit_message>
Intellectual Disability pdf was generated with the code set and base code set links embedded in them
</commit_message>
<xml_diff>
--- a/health_dimensions/disabilities/intellectual_disability_dis_04/intellectual_disability_dis_04_tsd_v01.docx
+++ b/health_dimensions/disabilities/intellectual_disability_dis_04/intellectual_disability_dis_04_tsd_v01.docx
@@ -35,16 +35,7 @@
           <w:sz w:val="36"/>
           <w:szCs w:val="36"/>
         </w:rPr>
-        <w:t xml:space="preserve">: </w:t>
-      </w:r>
-      <w:r>
-        <w:rPr>
-          <w:rFonts w:cs="Segoe UI"/>
-          <w:b/>
-          <w:sz w:val="36"/>
-          <w:szCs w:val="36"/>
-        </w:rPr>
-        <w:t>Intellectual Disability</w:t>
+        <w:t>: Intellectual Disability</w:t>
       </w:r>
       <w:r>
         <w:rPr>
@@ -73,19 +64,7 @@
         <w:rPr>
           <w:rFonts w:cs="Segoe UI"/>
         </w:rPr>
-        <w:t> </w:t>
-      </w:r>
-      <w:r>
-        <w:rPr>
-          <w:rFonts w:cs="Segoe UI"/>
-        </w:rPr>
-        <w:t>Intellectual Disability</w:t>
-      </w:r>
-      <w:r>
-        <w:rPr>
-          <w:rFonts w:cs="Segoe UI"/>
-        </w:rPr>
-        <w:t xml:space="preserve"> </w:t>
+        <w:t xml:space="preserve"> Intellectual Disability </w:t>
       </w:r>
       <w:r>
         <w:rPr>
@@ -104,13 +83,7 @@
         <w:rPr>
           <w:rFonts w:cs="Segoe UI"/>
         </w:rPr>
-        <w:t xml:space="preserve"> DIS_0</w:t>
-      </w:r>
-      <w:r>
-        <w:rPr>
-          <w:rFonts w:cs="Segoe UI"/>
-        </w:rPr>
-        <w:t>4</w:t>
+        <w:t xml:space="preserve"> DIS_04</w:t>
       </w:r>
       <w:r>
         <w:rPr>
@@ -148,13 +121,7 @@
         <w:rPr>
           <w:rFonts w:cs="Segoe UI"/>
         </w:rPr>
-        <w:t xml:space="preserve"> Patients with diagnosis of </w:t>
-      </w:r>
-      <w:r>
-        <w:rPr>
-          <w:rFonts w:cs="Segoe UI"/>
-        </w:rPr>
-        <w:t>intellectual disability</w:t>
+        <w:t xml:space="preserve"> Patients with diagnosis of intellectual disability</w:t>
       </w:r>
       <w:r>
         <w:rPr>
@@ -173,13 +140,7 @@
         <w:rPr>
           <w:rFonts w:cs="Segoe UI"/>
         </w:rPr>
-        <w:t xml:space="preserve">Percentage of patients with a diagnosis of </w:t>
-      </w:r>
-      <w:r>
-        <w:rPr>
-          <w:rFonts w:cs="Segoe UI"/>
-        </w:rPr>
-        <w:t>intellectual disability</w:t>
+        <w:t>Percentage of patients with a diagnosis of intellectual disability</w:t>
       </w:r>
     </w:p>
     <w:p>
@@ -219,31 +180,7 @@
         <w:rPr>
           <w:rFonts w:cs="Segoe UI"/>
         </w:rPr>
-        <w:t xml:space="preserve"> 0</w:t>
-      </w:r>
-      <w:r>
-        <w:rPr>
-          <w:rFonts w:cs="Segoe UI"/>
-        </w:rPr>
-        <w:t>8</w:t>
-      </w:r>
-      <w:r>
-        <w:rPr>
-          <w:rFonts w:cs="Segoe UI"/>
-        </w:rPr>
-        <w:t>/</w:t>
-      </w:r>
-      <w:r>
-        <w:rPr>
-          <w:rFonts w:cs="Segoe UI"/>
-        </w:rPr>
-        <w:t>22</w:t>
-      </w:r>
-      <w:r>
-        <w:rPr>
-          <w:rFonts w:cs="Segoe UI"/>
-        </w:rPr>
-        <w:t>/2025</w:t>
+        <w:t xml:space="preserve"> 08/22/2025</w:t>
       </w:r>
       <w:r>
         <w:rPr>
@@ -364,13 +301,7 @@
         <w:rPr>
           <w:rFonts w:eastAsia="Times New Roman" w:cs="Times New Roman"/>
         </w:rPr>
-        <w:t xml:space="preserve">Intellectual disability </w:t>
-      </w:r>
-      <w:r>
-        <w:rPr>
-          <w:rFonts w:eastAsia="Times New Roman" w:cs="Times New Roman"/>
-        </w:rPr>
-        <w:t xml:space="preserve">is an important neuro-developmental disorder.  </w:t>
+        <w:t xml:space="preserve">Intellectual disability is an important neuro-developmental disorder.  </w:t>
       </w:r>
     </w:p>
     <w:p>
@@ -400,37 +331,7 @@
           <w:rFonts w:eastAsia="Times New Roman" w:cs="Calibri"/>
           <w:color w:val="000000"/>
         </w:rPr>
-        <w:t xml:space="preserve">Patients who had a diagnosis of </w:t>
-      </w:r>
-      <w:r>
-        <w:rPr>
-          <w:rFonts w:eastAsia="Times New Roman" w:cs="Calibri"/>
-          <w:color w:val="000000"/>
-        </w:rPr>
-        <w:t xml:space="preserve">intellectual disability </w:t>
-      </w:r>
-      <w:r>
-        <w:rPr>
-          <w:rFonts w:eastAsia="Times New Roman" w:cs="Calibri"/>
-          <w:color w:val="000000"/>
-        </w:rPr>
-        <w:t>recorded on or before the measurement year AND had at least one encounter with the health system in the reference year or the two preceding years.</w:t>
-      </w:r>
-    </w:p>
-    <w:p>
-      <w:pPr>
-        <w:spacing w:after="0" w:line="240" w:lineRule="auto"/>
-        <w:rPr>
-          <w:rFonts w:eastAsia="Times New Roman" w:cs="Calibri"/>
-          <w:color w:val="000000"/>
-        </w:rPr>
-      </w:pPr>
-      <w:r>
-        <w:rPr>
-          <w:rFonts w:eastAsia="Times New Roman" w:cs="Calibri"/>
-          <w:color w:val="000000"/>
-        </w:rPr>
-        <w:t>.</w:t>
+        <w:t>Patients who had a diagnosis of intellectual disability recorded on or before the measurement year AND had at least one encounter with the health system in the reference year or the two preceding years.</w:t>
       </w:r>
     </w:p>
     <w:p>
@@ -489,7 +390,23 @@
           <w:b/>
           <w:color w:val="000000"/>
         </w:rPr>
-        <w:t>Diagnosis of autism spectrum disorder:</w:t>
+        <w:t>Diagnosis of</w:t>
+      </w:r>
+      <w:r>
+        <w:rPr>
+          <w:rFonts w:eastAsia="Times New Roman" w:cs="Calibri"/>
+          <w:b/>
+          <w:color w:val="000000"/>
+        </w:rPr>
+        <w:t xml:space="preserve"> intellectual disability</w:t>
+      </w:r>
+      <w:r>
+        <w:rPr>
+          <w:rFonts w:eastAsia="Times New Roman" w:cs="Calibri"/>
+          <w:b/>
+          <w:color w:val="000000"/>
+        </w:rPr>
+        <w:t>:</w:t>
       </w:r>
     </w:p>
     <w:p>
@@ -534,43 +451,6 @@
           <w:szCs w:val="22"/>
         </w:rPr>
         <w:t xml:space="preserve">Base Code Set: </w:t>
-      </w:r>
-      <w:r>
-        <w:rPr>
-          <w:rFonts w:asciiTheme="minorHAnsi" w:eastAsia="Times New Roman" w:hAnsiTheme="minorHAnsi" w:cs="Calibri"/>
-          <w:sz w:val="22"/>
-          <w:szCs w:val="22"/>
-        </w:rPr>
-        <w:t>intellectual_disability</w:t>
-      </w:r>
-      <w:r>
-        <w:rPr>
-          <w:rFonts w:asciiTheme="minorHAnsi" w:eastAsia="Times New Roman" w:hAnsiTheme="minorHAnsi" w:cs="Calibri"/>
-          <w:sz w:val="22"/>
-          <w:szCs w:val="22"/>
-        </w:rPr>
-        <w:t>_01_ base.txt</w:t>
-      </w:r>
-    </w:p>
-    <w:p>
-      <w:pPr>
-        <w:pStyle w:val="Default"/>
-        <w:ind w:firstLine="720"/>
-        <w:rPr>
-          <w:rFonts w:asciiTheme="minorHAnsi" w:eastAsia="Times New Roman" w:hAnsiTheme="minorHAnsi" w:cs="Calibri"/>
-          <w:sz w:val="22"/>
-          <w:szCs w:val="22"/>
-        </w:rPr>
-      </w:pPr>
-      <w:r>
-        <w:rPr>
-          <w:rFonts w:asciiTheme="minorHAnsi" w:eastAsia="Times New Roman" w:hAnsiTheme="minorHAnsi" w:cs="Calibri"/>
-          <w:b/>
-          <w:bCs/>
-          <w:sz w:val="22"/>
-          <w:szCs w:val="22"/>
-        </w:rPr>
-        <w:t xml:space="preserve">Base Code Set as pdf: </w:t>
       </w:r>
       <w:hyperlink r:id="rId6" w:history="1">
         <w:r>
@@ -580,7 +460,57 @@
             <w:sz w:val="22"/>
             <w:szCs w:val="22"/>
           </w:rPr>
-          <w:t>autism_01_ base.pdf</w:t>
+          <w:t>intellectual_disability_01_ base.txt</w:t>
+        </w:r>
+      </w:hyperlink>
+    </w:p>
+    <w:p>
+      <w:pPr>
+        <w:pStyle w:val="Default"/>
+        <w:ind w:firstLine="720"/>
+        <w:rPr>
+          <w:rFonts w:asciiTheme="minorHAnsi" w:eastAsia="Times New Roman" w:hAnsiTheme="minorHAnsi" w:cs="Calibri"/>
+          <w:sz w:val="22"/>
+          <w:szCs w:val="22"/>
+        </w:rPr>
+      </w:pPr>
+      <w:r>
+        <w:rPr>
+          <w:rFonts w:asciiTheme="minorHAnsi" w:eastAsia="Times New Roman" w:hAnsiTheme="minorHAnsi" w:cs="Calibri"/>
+          <w:b/>
+          <w:bCs/>
+          <w:sz w:val="22"/>
+          <w:szCs w:val="22"/>
+        </w:rPr>
+        <w:t xml:space="preserve">Base Code Set as pdf: </w:t>
+      </w:r>
+      <w:hyperlink r:id="rId7" w:history="1">
+        <w:r>
+          <w:rPr>
+            <w:rStyle w:val="Hyperlink"/>
+            <w:rFonts w:asciiTheme="minorHAnsi" w:eastAsia="Times New Roman" w:hAnsiTheme="minorHAnsi" w:cs="Calibri"/>
+            <w:sz w:val="22"/>
+            <w:szCs w:val="22"/>
+          </w:rPr>
+          <w:t>intellectual_disability_01_ base.p</w:t>
+        </w:r>
+        <w:r>
+          <w:rPr>
+            <w:rStyle w:val="Hyperlink"/>
+            <w:rFonts w:asciiTheme="minorHAnsi" w:eastAsia="Times New Roman" w:hAnsiTheme="minorHAnsi" w:cs="Calibri"/>
+            <w:sz w:val="22"/>
+            <w:szCs w:val="22"/>
+          </w:rPr>
+          <w:t>d</w:t>
+        </w:r>
+        <w:r>
+          <w:rPr>
+            <w:rStyle w:val="Hyperlink"/>
+            <w:rFonts w:asciiTheme="minorHAnsi" w:eastAsia="Times New Roman" w:hAnsiTheme="minorHAnsi" w:cs="Calibri"/>
+            <w:sz w:val="22"/>
+            <w:szCs w:val="22"/>
+          </w:rPr>
+          <w:t>f</w:t>
         </w:r>
       </w:hyperlink>
     </w:p>
@@ -666,61 +596,73 @@
         </w:rPr>
         <w:t xml:space="preserve"> </w:t>
       </w:r>
-      <w:r>
-        <w:rPr>
-          <w:rFonts w:eastAsia="Times New Roman" w:cs="Calibri"/>
-        </w:rPr>
-        <w:t>intellectual_disability</w:t>
-      </w:r>
-      <w:r>
-        <w:rPr>
-          <w:rFonts w:eastAsia="Times New Roman" w:cs="Calibri"/>
-        </w:rPr>
-        <w:t>_01</w:t>
-      </w:r>
-      <w:r>
-        <w:t>.txt</w:t>
-      </w:r>
-    </w:p>
-    <w:p>
-      <w:pPr>
-        <w:spacing w:after="0" w:line="240" w:lineRule="auto"/>
-        <w:ind w:left="720"/>
-        <w:rPr>
-          <w:color w:val="0563C1" w:themeColor="hyperlink"/>
-          <w:u w:val="single"/>
-        </w:rPr>
-      </w:pPr>
-      <w:r>
-        <w:rPr>
-          <w:rFonts w:eastAsia="Times New Roman" w:cs="Calibri"/>
-          <w:b/>
-          <w:bCs/>
-        </w:rPr>
-        <w:t>Reference Code Set as pdf:</w:t>
-      </w:r>
-      <w:r>
-        <w:rPr>
-          <w:rStyle w:val="Hyperlink"/>
-          <w:b/>
-          <w:bCs/>
-          <w:color w:val="auto"/>
-          <w:u w:val="none"/>
-        </w:rPr>
-        <w:t xml:space="preserve"> </w:t>
-      </w:r>
-      <w:hyperlink r:id="rId7" w:history="1">
+      <w:hyperlink r:id="rId8" w:history="1">
+        <w:r>
+          <w:rPr>
+            <w:rStyle w:val="Hyperlink"/>
+            <w:rFonts w:eastAsia="Times New Roman" w:cs="Calibri"/>
+          </w:rPr>
+          <w:t>intellectual_disability_01</w:t>
+        </w:r>
         <w:r>
           <w:rPr>
             <w:rStyle w:val="Hyperlink"/>
           </w:rPr>
-          <w:t>autism_01.pdf</w:t>
+          <w:t>.txt</w:t>
         </w:r>
       </w:hyperlink>
     </w:p>
+    <w:p>
+      <w:pPr>
+        <w:spacing w:after="0" w:line="240" w:lineRule="auto"/>
+        <w:ind w:left="720"/>
+        <w:rPr>
+          <w:color w:val="0563C1" w:themeColor="hyperlink"/>
+          <w:u w:val="single"/>
+        </w:rPr>
+      </w:pPr>
+      <w:r>
+        <w:rPr>
+          <w:rFonts w:eastAsia="Times New Roman" w:cs="Calibri"/>
+          <w:b/>
+          <w:bCs/>
+        </w:rPr>
+        <w:t>Reference Code Set as pdf:</w:t>
+      </w:r>
+      <w:r>
+        <w:rPr>
+          <w:rStyle w:val="Hyperlink"/>
+          <w:b/>
+          <w:bCs/>
+          <w:color w:val="auto"/>
+          <w:u w:val="none"/>
+        </w:rPr>
+        <w:t xml:space="preserve"> </w:t>
+      </w:r>
+      <w:hyperlink r:id="rId9" w:history="1">
+        <w:r>
+          <w:rPr>
+            <w:rStyle w:val="Hyperlink"/>
+          </w:rPr>
+          <w:t>intellectual_disability_</w:t>
+        </w:r>
+        <w:r>
+          <w:rPr>
+            <w:rStyle w:val="Hyperlink"/>
+          </w:rPr>
+          <w:t>0</w:t>
+        </w:r>
+        <w:r>
+          <w:rPr>
+            <w:rStyle w:val="Hyperlink"/>
+          </w:rPr>
+          <w:t>1.pdf</w:t>
+        </w:r>
+      </w:hyperlink>
+    </w:p>
     <w:p/>
     <w:sectPr>
-      <w:headerReference w:type="default" r:id="rId8"/>
+      <w:headerReference w:type="default" r:id="rId10"/>
       <w:pgSz w:w="12240" w:h="15840"/>
       <w:pgMar w:top="1440" w:right="1440" w:bottom="1440" w:left="1440" w:header="720" w:footer="720" w:gutter="0"/>
       <w:cols w:space="720"/>
@@ -1858,6 +1800,30 @@
       <w14:ligatures w14:val="none"/>
     </w:rPr>
   </w:style>
+  <w:style w:type="character" w:styleId="UnresolvedMention">
+    <w:name w:val="Unresolved Mention"/>
+    <w:basedOn w:val="DefaultParagraphFont"/>
+    <w:uiPriority w:val="99"/>
+    <w:semiHidden/>
+    <w:unhideWhenUsed/>
+    <w:rsid w:val="0049473C"/>
+    <w:rPr>
+      <w:color w:val="605E5C"/>
+      <w:shd w:val="clear" w:color="auto" w:fill="E1DFDD"/>
+    </w:rPr>
+  </w:style>
+  <w:style w:type="character" w:styleId="FollowedHyperlink">
+    <w:name w:val="FollowedHyperlink"/>
+    <w:basedOn w:val="DefaultParagraphFont"/>
+    <w:uiPriority w:val="99"/>
+    <w:semiHidden/>
+    <w:unhideWhenUsed/>
+    <w:rsid w:val="0049473C"/>
+    <w:rPr>
+      <w:color w:val="954F72" w:themeColor="followedHyperlink"/>
+      <w:u w:val="single"/>
+    </w:rPr>
+  </w:style>
 </w:styles>
 </file>
 

</xml_diff>